<commit_message>
final project page in process, aranged seperate files for logistic regression and CNN
</commit_message>
<xml_diff>
--- a/Gender Classification/proposal/206240301_207080243.docx
+++ b/Gender Classification/proposal/206240301_207080243.docx
@@ -391,15 +391,382 @@
       </w:r>
     </w:p>
     <w:p>
+      <w:r>
+        <w:br w:type="page"/>
+      </w:r>
+    </w:p>
+    <w:p>
+      <w:pPr>
+        <w:pStyle w:val="1"/>
+        <w:jc w:val="center"/>
+        <w:rPr>
+          <w:rFonts w:ascii="Arial Black" w:hAnsi="Arial Black" w:cs="David"/>
+          <w:caps w:val="0"/>
+          <w:spacing w:val="0"/>
+          <w:sz w:val="48"/>
+          <w:szCs w:val="22"/>
+          <w14:shadow w14:blurRad="38100" w14:dist="25400" w14:dir="5400000" w14:sx="100000" w14:sy="100000" w14:kx="0" w14:ky="0" w14:algn="ctr">
+            <w14:srgbClr w14:val="6E747A">
+              <w14:alpha w14:val="57000"/>
+            </w14:srgbClr>
+          </w14:shadow>
+          <w14:textOutline w14:w="0" w14:cap="flat" w14:cmpd="sng" w14:algn="ctr">
+            <w14:noFill/>
+            <w14:prstDash w14:val="solid"/>
+            <w14:round/>
+          </w14:textOutline>
+        </w:rPr>
+      </w:pPr>
+      <w:r>
+        <w:rPr>
+          <w:rFonts w:ascii="Arial Black" w:hAnsi="Arial Black" w:cs="David"/>
+          <w:caps w:val="0"/>
+          <w:spacing w:val="0"/>
+          <w:sz w:val="48"/>
+          <w:szCs w:val="22"/>
+          <w14:shadow w14:blurRad="38100" w14:dist="25400" w14:dir="5400000" w14:sx="100000" w14:sy="100000" w14:kx="0" w14:ky="0" w14:algn="ctr">
+            <w14:srgbClr w14:val="6E747A">
+              <w14:alpha w14:val="57000"/>
+            </w14:srgbClr>
+          </w14:shadow>
+          <w14:textOutline w14:w="0" w14:cap="flat" w14:cmpd="sng" w14:algn="ctr">
+            <w14:noFill/>
+            <w14:prstDash w14:val="solid"/>
+            <w14:round/>
+          </w14:textOutline>
+        </w:rPr>
+        <w:lastRenderedPageBreak/>
+        <w:t>Work Progress</w:t>
+      </w:r>
+    </w:p>
+    <w:p>
       <w:pPr>
         <w:ind w:left="720"/>
       </w:pPr>
+      <w:r>
+        <w:drawing>
+          <wp:anchor distT="0" distB="0" distL="114300" distR="114300" simplePos="0" relativeHeight="251659264" behindDoc="1" locked="0" layoutInCell="1" allowOverlap="1" wp14:anchorId="62279FC0" wp14:editId="5DA84EBE">
+            <wp:simplePos x="0" y="0"/>
+            <wp:positionH relativeFrom="page">
+              <wp:posOffset>3246967</wp:posOffset>
+            </wp:positionH>
+            <wp:positionV relativeFrom="paragraph">
+              <wp:posOffset>1153583</wp:posOffset>
+            </wp:positionV>
+            <wp:extent cx="3908425" cy="3818255"/>
+            <wp:effectExtent l="19050" t="19050" r="15875" b="10795"/>
+            <wp:wrapSquare wrapText="bothSides"/>
+            <wp:docPr id="2" name="תמונה 2" descr="תמונה שמכילה שולחן&#10;&#10;התיאור נוצר באופן אוטומטי"/>
+            <wp:cNvGraphicFramePr>
+              <a:graphicFrameLocks xmlns:a="http://schemas.openxmlformats.org/drawingml/2006/main" noChangeAspect="1"/>
+            </wp:cNvGraphicFramePr>
+            <a:graphic xmlns:a="http://schemas.openxmlformats.org/drawingml/2006/main">
+              <a:graphicData uri="http://schemas.openxmlformats.org/drawingml/2006/picture">
+                <pic:pic xmlns:pic="http://schemas.openxmlformats.org/drawingml/2006/picture">
+                  <pic:nvPicPr>
+                    <pic:cNvPr id="2" name="תמונה 2" descr="תמונה שמכילה שולחן&#10;&#10;התיאור נוצר באופן אוטומטי"/>
+                    <pic:cNvPicPr/>
+                  </pic:nvPicPr>
+                  <pic:blipFill>
+                    <a:blip r:embed="rId9"/>
+                    <a:stretch>
+                      <a:fillRect/>
+                    </a:stretch>
+                  </pic:blipFill>
+                  <pic:spPr>
+                    <a:xfrm>
+                      <a:off x="0" y="0"/>
+                      <a:ext cx="3908425" cy="3818255"/>
+                    </a:xfrm>
+                    <a:prstGeom prst="rect">
+                      <a:avLst/>
+                    </a:prstGeom>
+                    <a:ln>
+                      <a:solidFill>
+                        <a:schemeClr val="tx2"/>
+                      </a:solidFill>
+                    </a:ln>
+                  </pic:spPr>
+                </pic:pic>
+              </a:graphicData>
+            </a:graphic>
+            <wp14:sizeRelH relativeFrom="page">
+              <wp14:pctWidth>0</wp14:pctWidth>
+            </wp14:sizeRelH>
+            <wp14:sizeRelV relativeFrom="page">
+              <wp14:pctHeight>0</wp14:pctHeight>
+            </wp14:sizeRelV>
+          </wp:anchor>
+        </w:drawing>
+      </w:r>
+      <w:r>
+        <w:t>In this assignment, my partner and I have tried to establish a connection between different physical attributes</w:t>
+      </w:r>
+      <w:r>
+        <w:t xml:space="preserve"> of a person,</w:t>
+      </w:r>
+      <w:r>
+        <w:t xml:space="preserve"> to predict </w:t>
+      </w:r>
+      <w:r>
+        <w:t>his sex. We were u</w:t>
+      </w:r>
+      <w:r>
+        <w:t>sing</w:t>
+      </w:r>
+      <w:r>
+        <w:t xml:space="preserve"> the </w:t>
+      </w:r>
+      <w:r>
+        <w:rPr>
+          <w:u w:val="single"/>
+        </w:rPr>
+        <w:t>Cardiovascular Disease</w:t>
+      </w:r>
+      <w:r>
+        <w:t xml:space="preserve"> </w:t>
+      </w:r>
+      <w:r>
+        <w:t>dataset</w:t>
+      </w:r>
+      <w:r>
+        <w:t xml:space="preserve"> from Kaggle (provided in this link:</w:t>
+      </w:r>
+      <w:r>
+        <w:t xml:space="preserve"> </w:t>
+      </w:r>
+      <w:hyperlink r:id="rId10" w:history="1">
+        <w:r>
+          <w:rPr>
+            <w:rStyle w:val="Hyperlink"/>
+          </w:rPr>
+          <w:t>https://www.kaggle.com/sulianova/cardiovascular-disease-dataset</w:t>
+        </w:r>
+      </w:hyperlink>
+      <w:r>
+        <w:t xml:space="preserve"> </w:t>
+      </w:r>
+      <w:r>
+        <w:t>)</w:t>
+      </w:r>
+      <w:r>
+        <w:t xml:space="preserve">. </w:t>
+      </w:r>
+    </w:p>
+    <w:p>
+      <w:pPr>
+        <w:pStyle w:val="afff0"/>
+        <w:rPr>
+          <w:u w:val="single"/>
+        </w:rPr>
+      </w:pPr>
+      <w:r>
+        <w:rPr>
+          <w:u w:val="single"/>
+        </w:rPr>
+        <w:t>Dataset:</w:t>
+      </w:r>
+    </w:p>
+    <w:p>
+      <w:pPr>
+        <w:pStyle w:val="afff0"/>
+        <w:numPr>
+          <w:ilvl w:val="0"/>
+          <w:numId w:val="21"/>
+        </w:numPr>
+        <w:ind w:left="720"/>
+      </w:pPr>
+      <w:r>
+        <w:t>Our dataset contains 70,000 examples</w:t>
+      </w:r>
+    </w:p>
+    <w:p>
+      <w:pPr>
+        <w:pStyle w:val="afff0"/>
+        <w:numPr>
+          <w:ilvl w:val="0"/>
+          <w:numId w:val="21"/>
+        </w:numPr>
+        <w:ind w:left="720"/>
+      </w:pPr>
+      <w:r>
+        <w:t>Each example holds five features: [age, gender, height, weight, smoke]</w:t>
+      </w:r>
+    </w:p>
+    <w:p>
+      <w:pPr>
+        <w:pStyle w:val="afff0"/>
+      </w:pPr>
+    </w:p>
+    <w:p>
+      <w:pPr>
+        <w:pStyle w:val="afff0"/>
+        <w:rPr>
+          <w:u w:val="single"/>
+        </w:rPr>
+      </w:pPr>
+      <w:r>
+        <w:rPr>
+          <w:u w:val="single"/>
+        </w:rPr>
+        <w:t>Training and Testing</w:t>
+      </w:r>
+    </w:p>
+    <w:p>
+      <w:pPr>
+        <w:pStyle w:val="afff0"/>
+        <w:numPr>
+          <w:ilvl w:val="0"/>
+          <w:numId w:val="21"/>
+        </w:numPr>
+        <w:ind w:left="720"/>
+        <w:rPr>
+          <w:u w:val="single"/>
+        </w:rPr>
+      </w:pPr>
+      <w:r>
+        <w:t>50K examples are used as a training set</w:t>
+      </w:r>
+    </w:p>
+    <w:p>
+      <w:pPr>
+        <w:pStyle w:val="afff0"/>
+        <w:numPr>
+          <w:ilvl w:val="0"/>
+          <w:numId w:val="21"/>
+        </w:numPr>
+        <w:ind w:left="720"/>
+        <w:rPr>
+          <w:u w:val="single"/>
+        </w:rPr>
+      </w:pPr>
+      <w:r>
+        <w:t>20K are being used for testing</w:t>
+      </w:r>
+    </w:p>
+    <w:p/>
+    <w:p>
+      <w:pPr>
+        <w:rPr>
+          <w:b/>
+          <w:bCs/>
+          <w:color w:val="0072C6" w:themeColor="accent1"/>
+          <w:u w:val="single"/>
+          <w14:shadow w14:blurRad="38100" w14:dist="25400" w14:dir="5400000" w14:sx="100000" w14:sy="100000" w14:kx="0" w14:ky="0" w14:algn="ctr">
+            <w14:srgbClr w14:val="6E747A">
+              <w14:alpha w14:val="57000"/>
+            </w14:srgbClr>
+          </w14:shadow>
+          <w14:textOutline w14:w="0" w14:cap="flat" w14:cmpd="sng" w14:algn="ctr">
+            <w14:noFill/>
+            <w14:prstDash w14:val="solid"/>
+            <w14:round/>
+          </w14:textOutline>
+        </w:rPr>
+      </w:pPr>
+      <w:r>
+        <w:rPr>
+          <w:b/>
+          <w:bCs/>
+          <w:color w:val="0072C6" w:themeColor="accent1"/>
+          <w:u w:val="single"/>
+          <w14:shadow w14:blurRad="38100" w14:dist="25400" w14:dir="5400000" w14:sx="100000" w14:sy="100000" w14:kx="0" w14:ky="0" w14:algn="ctr">
+            <w14:srgbClr w14:val="6E747A">
+              <w14:alpha w14:val="57000"/>
+            </w14:srgbClr>
+          </w14:shadow>
+          <w14:textOutline w14:w="0" w14:cap="flat" w14:cmpd="sng" w14:algn="ctr">
+            <w14:noFill/>
+            <w14:prstDash w14:val="solid"/>
+            <w14:round/>
+          </w14:textOutline>
+        </w:rPr>
+        <w:t>Logistic Regression Results</w:t>
+      </w:r>
+    </w:p>
+    <w:p>
+      <w:pPr>
+        <w:rPr>
+          <w:b/>
+          <w:bCs/>
+          <w:color w:val="0072C6" w:themeColor="accent1"/>
+          <w:u w:val="single"/>
+          <w14:shadow w14:blurRad="38100" w14:dist="25400" w14:dir="5400000" w14:sx="100000" w14:sy="100000" w14:kx="0" w14:ky="0" w14:algn="ctr">
+            <w14:srgbClr w14:val="6E747A">
+              <w14:alpha w14:val="57000"/>
+            </w14:srgbClr>
+          </w14:shadow>
+          <w14:textOutline w14:w="0" w14:cap="flat" w14:cmpd="sng" w14:algn="ctr">
+            <w14:noFill/>
+            <w14:prstDash w14:val="solid"/>
+            <w14:round/>
+          </w14:textOutline>
+        </w:rPr>
+      </w:pPr>
+      <w:r>
+        <w:rPr>
+          <w:b/>
+          <w:bCs/>
+          <w:color w:val="0072C6" w:themeColor="accent1"/>
+          <w:u w:val="single"/>
+          <w14:shadow w14:blurRad="38100" w14:dist="25400" w14:dir="5400000" w14:sx="100000" w14:sy="100000" w14:kx="0" w14:ky="0" w14:algn="ctr">
+            <w14:srgbClr w14:val="6E747A">
+              <w14:alpha w14:val="57000"/>
+            </w14:srgbClr>
+          </w14:shadow>
+          <w14:textOutline w14:w="0" w14:cap="flat" w14:cmpd="sng" w14:algn="ctr">
+            <w14:noFill/>
+            <w14:prstDash w14:val="solid"/>
+            <w14:round/>
+          </w14:textOutline>
+        </w:rPr>
+        <w:t>CNN Results</w:t>
+      </w:r>
+    </w:p>
+    <w:p>
+      <w:pPr>
+        <w:rPr>
+          <w:b/>
+          <w:bCs/>
+          <w:color w:val="0072C6" w:themeColor="accent1"/>
+          <w:u w:val="single"/>
+          <w14:shadow w14:blurRad="38100" w14:dist="25400" w14:dir="5400000" w14:sx="100000" w14:sy="100000" w14:kx="0" w14:ky="0" w14:algn="ctr">
+            <w14:srgbClr w14:val="6E747A">
+              <w14:alpha w14:val="57000"/>
+            </w14:srgbClr>
+          </w14:shadow>
+          <w14:textOutline w14:w="0" w14:cap="flat" w14:cmpd="sng" w14:algn="ctr">
+            <w14:noFill/>
+            <w14:prstDash w14:val="solid"/>
+            <w14:round/>
+          </w14:textOutline>
+        </w:rPr>
+      </w:pPr>
+      <w:r>
+        <w:rPr>
+          <w:b/>
+          <w:bCs/>
+          <w:color w:val="0072C6" w:themeColor="accent1"/>
+          <w:u w:val="single"/>
+          <w14:shadow w14:blurRad="38100" w14:dist="25400" w14:dir="5400000" w14:sx="100000" w14:sy="100000" w14:kx="0" w14:ky="0" w14:algn="ctr">
+            <w14:srgbClr w14:val="6E747A">
+              <w14:alpha w14:val="57000"/>
+            </w14:srgbClr>
+          </w14:shadow>
+          <w14:textOutline w14:w="0" w14:cap="flat" w14:cmpd="sng" w14:algn="ctr">
+            <w14:noFill/>
+            <w14:prstDash w14:val="solid"/>
+            <w14:round/>
+          </w14:textOutline>
+        </w:rPr>
+        <w:t>Comparison</w:t>
+      </w:r>
     </w:p>
     <w:sectPr>
-      <w:footerReference w:type="default" r:id="rId9"/>
-      <w:footerReference w:type="first" r:id="rId10"/>
+      <w:footerReference w:type="default" r:id="rId11"/>
+      <w:footerReference w:type="first" r:id="rId12"/>
       <w:pgSz w:w="11907" w:h="16839" w:code="9"/>
-      <w:pgMar w:top="1901" w:right="1008" w:bottom="1440" w:left="1008" w:header="720" w:footer="432" w:gutter="0"/>
+      <w:pgMar w:top="720" w:right="720" w:bottom="720" w:left="720" w:header="720" w:footer="432" w:gutter="0"/>
       <w:cols w:space="720"/>
       <w:titlePg/>
       <w:docGrid w:linePitch="360"/>
@@ -1519,6 +1886,119 @@
     </w:lvl>
   </w:abstractNum>
   <w:abstractNum w:abstractNumId="18" w15:restartNumberingAfterBreak="0">
+    <w:nsid w:val="514F77F3"/>
+    <w:multiLevelType w:val="hybridMultilevel"/>
+    <w:tmpl w:val="7E38C022"/>
+    <w:lvl w:ilvl="0" w:tplc="04090001">
+      <w:start w:val="1"/>
+      <w:numFmt w:val="bullet"/>
+      <w:lvlText w:val=""/>
+      <w:lvlJc w:val="left"/>
+      <w:pPr>
+        <w:ind w:left="1440" w:hanging="360"/>
+      </w:pPr>
+      <w:rPr>
+        <w:rFonts w:ascii="Symbol" w:hAnsi="Symbol" w:hint="default"/>
+      </w:rPr>
+    </w:lvl>
+    <w:lvl w:ilvl="1" w:tplc="04090003" w:tentative="1">
+      <w:start w:val="1"/>
+      <w:numFmt w:val="bullet"/>
+      <w:lvlText w:val="o"/>
+      <w:lvlJc w:val="left"/>
+      <w:pPr>
+        <w:ind w:left="2160" w:hanging="360"/>
+      </w:pPr>
+      <w:rPr>
+        <w:rFonts w:ascii="Courier New" w:hAnsi="Courier New" w:cs="Courier New" w:hint="default"/>
+      </w:rPr>
+    </w:lvl>
+    <w:lvl w:ilvl="2" w:tplc="04090005" w:tentative="1">
+      <w:start w:val="1"/>
+      <w:numFmt w:val="bullet"/>
+      <w:lvlText w:val=""/>
+      <w:lvlJc w:val="left"/>
+      <w:pPr>
+        <w:ind w:left="2880" w:hanging="360"/>
+      </w:pPr>
+      <w:rPr>
+        <w:rFonts w:ascii="Wingdings" w:hAnsi="Wingdings" w:hint="default"/>
+      </w:rPr>
+    </w:lvl>
+    <w:lvl w:ilvl="3" w:tplc="04090001" w:tentative="1">
+      <w:start w:val="1"/>
+      <w:numFmt w:val="bullet"/>
+      <w:lvlText w:val=""/>
+      <w:lvlJc w:val="left"/>
+      <w:pPr>
+        <w:ind w:left="3600" w:hanging="360"/>
+      </w:pPr>
+      <w:rPr>
+        <w:rFonts w:ascii="Symbol" w:hAnsi="Symbol" w:hint="default"/>
+      </w:rPr>
+    </w:lvl>
+    <w:lvl w:ilvl="4" w:tplc="04090003" w:tentative="1">
+      <w:start w:val="1"/>
+      <w:numFmt w:val="bullet"/>
+      <w:lvlText w:val="o"/>
+      <w:lvlJc w:val="left"/>
+      <w:pPr>
+        <w:ind w:left="4320" w:hanging="360"/>
+      </w:pPr>
+      <w:rPr>
+        <w:rFonts w:ascii="Courier New" w:hAnsi="Courier New" w:cs="Courier New" w:hint="default"/>
+      </w:rPr>
+    </w:lvl>
+    <w:lvl w:ilvl="5" w:tplc="04090005" w:tentative="1">
+      <w:start w:val="1"/>
+      <w:numFmt w:val="bullet"/>
+      <w:lvlText w:val=""/>
+      <w:lvlJc w:val="left"/>
+      <w:pPr>
+        <w:ind w:left="5040" w:hanging="360"/>
+      </w:pPr>
+      <w:rPr>
+        <w:rFonts w:ascii="Wingdings" w:hAnsi="Wingdings" w:hint="default"/>
+      </w:rPr>
+    </w:lvl>
+    <w:lvl w:ilvl="6" w:tplc="04090001" w:tentative="1">
+      <w:start w:val="1"/>
+      <w:numFmt w:val="bullet"/>
+      <w:lvlText w:val=""/>
+      <w:lvlJc w:val="left"/>
+      <w:pPr>
+        <w:ind w:left="5760" w:hanging="360"/>
+      </w:pPr>
+      <w:rPr>
+        <w:rFonts w:ascii="Symbol" w:hAnsi="Symbol" w:hint="default"/>
+      </w:rPr>
+    </w:lvl>
+    <w:lvl w:ilvl="7" w:tplc="04090003" w:tentative="1">
+      <w:start w:val="1"/>
+      <w:numFmt w:val="bullet"/>
+      <w:lvlText w:val="o"/>
+      <w:lvlJc w:val="left"/>
+      <w:pPr>
+        <w:ind w:left="6480" w:hanging="360"/>
+      </w:pPr>
+      <w:rPr>
+        <w:rFonts w:ascii="Courier New" w:hAnsi="Courier New" w:cs="Courier New" w:hint="default"/>
+      </w:rPr>
+    </w:lvl>
+    <w:lvl w:ilvl="8" w:tplc="04090005" w:tentative="1">
+      <w:start w:val="1"/>
+      <w:numFmt w:val="bullet"/>
+      <w:lvlText w:val=""/>
+      <w:lvlJc w:val="left"/>
+      <w:pPr>
+        <w:ind w:left="7200" w:hanging="360"/>
+      </w:pPr>
+      <w:rPr>
+        <w:rFonts w:ascii="Wingdings" w:hAnsi="Wingdings" w:hint="default"/>
+      </w:rPr>
+    </w:lvl>
+  </w:abstractNum>
+  <w:abstractNum w:abstractNumId="19" w15:restartNumberingAfterBreak="0">
     <w:nsid w:val="79F61C5D"/>
     <w:multiLevelType w:val="hybridMultilevel"/>
     <w:tmpl w:val="9F4A8688"/>
@@ -1657,7 +2137,7 @@
     <w:abstractNumId w:val="10"/>
   </w:num>
   <w:num w:numId="8">
-    <w:abstractNumId w:val="18"/>
+    <w:abstractNumId w:val="19"/>
   </w:num>
   <w:num w:numId="9">
     <w:abstractNumId w:val="11"/>
@@ -1693,6 +2173,9 @@
     <w:abstractNumId w:val="0"/>
   </w:num>
   <w:num w:numId="20">
+    <w:abstractNumId w:val="19"/>
+  </w:num>
+  <w:num w:numId="21">
     <w:abstractNumId w:val="18"/>
   </w:num>
 </w:numbering>
@@ -1822,6 +2305,7 @@
     <w:lsdException w:name="HTML Sample" w:semiHidden="1" w:unhideWhenUsed="1"/>
     <w:lsdException w:name="HTML Typewriter" w:semiHidden="1" w:unhideWhenUsed="1"/>
     <w:lsdException w:name="HTML Variable" w:semiHidden="1" w:unhideWhenUsed="1"/>
+    <w:lsdException w:name="Normal Table" w:semiHidden="1" w:unhideWhenUsed="1"/>
     <w:lsdException w:name="annotation subject" w:semiHidden="1" w:unhideWhenUsed="1"/>
     <w:lsdException w:name="No List" w:semiHidden="1" w:unhideWhenUsed="1"/>
     <w:lsdException w:name="Outline List 1" w:semiHidden="1" w:unhideWhenUsed="1"/>
@@ -1867,9 +2351,11 @@
     <w:lsdException w:name="Table Subtle 1" w:semiHidden="1" w:unhideWhenUsed="1"/>
     <w:lsdException w:name="Table Subtle 2" w:semiHidden="1" w:unhideWhenUsed="1"/>
     <w:lsdException w:name="Table Web 1" w:semiHidden="1" w:unhideWhenUsed="1"/>
+    <w:lsdException w:name="Table Web 2" w:semiHidden="1" w:unhideWhenUsed="1"/>
     <w:lsdException w:name="Table Web 3" w:semiHidden="1" w:unhideWhenUsed="1"/>
     <w:lsdException w:name="Balloon Text" w:semiHidden="1" w:unhideWhenUsed="1"/>
     <w:lsdException w:name="Table Grid" w:uiPriority="39"/>
+    <w:lsdException w:name="Table Theme" w:semiHidden="1" w:unhideWhenUsed="1"/>
     <w:lsdException w:name="Placeholder Text" w:semiHidden="1"/>
     <w:lsdException w:name="No Spacing" w:semiHidden="1" w:uiPriority="1" w:unhideWhenUsed="1" w:qFormat="1"/>
     <w:lsdException w:name="Light Shading" w:uiPriority="60"/>
@@ -3391,6 +3877,18 @@
       <w:color w:val="605E5C"/>
       <w:shd w:val="clear" w:color="auto" w:fill="E1DFDD"/>
     </w:rPr>
+  </w:style>
+  <w:style w:type="paragraph" w:styleId="afff0">
+    <w:name w:val="List Paragraph"/>
+    <w:basedOn w:val="a1"/>
+    <w:uiPriority w:val="34"/>
+    <w:unhideWhenUsed/>
+    <w:qFormat/>
+    <w:rsid w:val="007D2295"/>
+    <w:pPr>
+      <w:ind w:left="720"/>
+      <w:contextualSpacing/>
+    </w:pPr>
   </w:style>
 </w:styles>
 </file>

</xml_diff>